<commit_message>
Fix if statements in for loops.
</commit_message>
<xml_diff>
--- a/test/content/template/for_loops/correct_render/complex_for_loop_word_template.docx
+++ b/test/content/template/for_loops/correct_render/complex_for_loop_word_template.docx
@@ -379,7 +379,7 @@
             </w:r>
             <w:proofErr w:type="spellEnd"/>
             <w:r>
-              <w:t xml:space="preserve">fields.Sites[0].Checks[1].Tools_found[0].Tool_Name}}</w:t>
+              <w:t xml:space="preserve">fields.Sites[0].Checks[1].Tools_found.Tool_Name}}</w:t>
             </w:r>
           </w:p>
           <w:p/>
@@ -950,7 +950,7 @@
             <w:proofErr w:type="spellEnd"/>
             <w:proofErr w:type="gramEnd"/>
             <w:r>
-              <w:t xml:space="preserve">{ fields.Sites[1].Checks[0].Check }}</w:t>
+              <w:t xml:space="preserve">{ fields.Sites[1].Checks.Check }}</w:t>
             </w:r>
           </w:p>
         </w:tc>
@@ -973,7 +973,7 @@
             </w:r>
             <w:proofErr w:type="spellEnd"/>
             <w:r>
-              <w:t xml:space="preserve">fields.Sites[1].Checks[0].Tools_found[0].Tool_Name}}</w:t>
+              <w:t xml:space="preserve">fields.Sites[1].Checks.Tools_found[0].Tool_Name}}</w:t>
             </w:r>
           </w:p>
           <w:p>
@@ -991,7 +991,7 @@
             </w:r>
             <w:proofErr w:type="spellEnd"/>
             <w:r>
-              <w:t xml:space="preserve">fields.Sites[1].Checks[0].Tools_found[1].Tool_Name}}</w:t>
+              <w:t xml:space="preserve">fields.Sites[1].Checks.Tools_found[1].Tool_Name}}</w:t>
             </w:r>
           </w:p>
           <w:p/>

</xml_diff>